<commit_message>
Modificaciones Plan de Pruebas y Casos de prueba
</commit_message>
<xml_diff>
--- a/01_Documentacion/PlanDePruebasScrum.docx
+++ b/01_Documentacion/PlanDePruebasScrum.docx
@@ -963,18 +963,10 @@
         <w:t>El ambiente de pruebas</w:t>
       </w:r>
       <w:r>
-        <w:t xml:space="preserve"> tendrá las mismas especificaciones de memoria, S.O</w:t>
-      </w:r>
-      <w:proofErr w:type="gramStart"/>
-      <w:r>
-        <w:t xml:space="preserve">, </w:t>
-      </w:r>
-      <w:r>
-        <w:t xml:space="preserve"> será</w:t>
-      </w:r>
-      <w:proofErr w:type="gramEnd"/>
-      <w:r>
-        <w:t xml:space="preserve"> un clon del ambiente de producción</w:t>
+        <w:t xml:space="preserve"> tendrá las mismas especificaciones de memoria, S.O, </w:t>
+      </w:r>
+      <w:r>
+        <w:t xml:space="preserve"> será un clon del ambiente de producción</w:t>
       </w:r>
       <w:r>
         <w:t>.</w:t>
@@ -996,32 +988,29 @@
         <w:ind w:left="720"/>
       </w:pPr>
       <w:r>
-        <w:t xml:space="preserve">*que herramientas de gestión se van a usar y herramientas para correr las pruebas por </w:t>
+        <w:t xml:space="preserve">Herramientas con las que se harán correr las pruebas será a través de </w:t>
       </w:r>
       <w:proofErr w:type="spellStart"/>
       <w:r>
-        <w:t>ej</w:t>
+        <w:t>Postman</w:t>
       </w:r>
       <w:proofErr w:type="spellEnd"/>
       <w:r>
-        <w:t xml:space="preserve"> </w:t>
+        <w:t xml:space="preserve"> para verificación de los </w:t>
       </w:r>
       <w:proofErr w:type="spellStart"/>
       <w:r>
-        <w:t>postman</w:t>
+        <w:t>endpoints</w:t>
       </w:r>
       <w:proofErr w:type="spellEnd"/>
       <w:r>
-        <w:t>(</w:t>
+        <w:t xml:space="preserve"> que precisa el proyecto y requerimientos de nuestro </w:t>
       </w:r>
       <w:proofErr w:type="spellStart"/>
       <w:r>
-        <w:t>backend</w:t>
+        <w:t>stakeholder</w:t>
       </w:r>
       <w:proofErr w:type="spellEnd"/>
-      <w:r>
-        <w:t>)</w:t>
-      </w:r>
     </w:p>
     <w:p>
       <w:r>

</xml_diff>

<commit_message>
actualización se agrega proyecto karate
</commit_message>
<xml_diff>
--- a/01_Documentacion/PlanDePruebasScrum.docx
+++ b/01_Documentacion/PlanDePruebasScrum.docx
@@ -4,7 +4,7 @@
   <w:body>
     <w:p>
       <w:pPr>
-        <w:pStyle w:val="Title"/>
+        <w:pStyle w:val="Ttulo"/>
       </w:pPr>
       <w:bookmarkStart w:id="0" w:name="_bzogf7vctaip" w:colFirst="0" w:colLast="0"/>
       <w:bookmarkEnd w:id="0"/>
@@ -38,7 +38,7 @@
     <w:p/>
     <w:p>
       <w:pPr>
-        <w:pStyle w:val="Heading2"/>
+        <w:pStyle w:val="Ttulo2"/>
         <w:rPr>
           <w:b/>
           <w:bCs/>
@@ -343,7 +343,7 @@
     </w:tbl>
     <w:p>
       <w:pPr>
-        <w:pStyle w:val="Heading2"/>
+        <w:pStyle w:val="Ttulo2"/>
       </w:pPr>
       <w:bookmarkStart w:id="2" w:name="_7uh95aniyb40" w:colFirst="0" w:colLast="0"/>
       <w:bookmarkEnd w:id="2"/>
@@ -357,7 +357,7 @@
     </w:p>
     <w:p>
       <w:pPr>
-        <w:pStyle w:val="Heading2"/>
+        <w:pStyle w:val="Ttulo2"/>
       </w:pPr>
       <w:bookmarkStart w:id="3" w:name="_uymy4wedalxj" w:colFirst="0" w:colLast="0"/>
       <w:bookmarkEnd w:id="3"/>
@@ -391,7 +391,7 @@
     </w:p>
     <w:p>
       <w:pPr>
-        <w:pStyle w:val="Heading2"/>
+        <w:pStyle w:val="Ttulo2"/>
       </w:pPr>
       <w:bookmarkStart w:id="4" w:name="_8djltfgi0fqj" w:colFirst="0" w:colLast="0"/>
       <w:bookmarkEnd w:id="4"/>
@@ -805,7 +805,7 @@
     </w:tbl>
     <w:p>
       <w:pPr>
-        <w:pStyle w:val="Heading2"/>
+        <w:pStyle w:val="Ttulo2"/>
         <w:rPr>
           <w:lang w:val="en-US"/>
         </w:rPr>
@@ -813,7 +813,7 @@
     </w:p>
     <w:p>
       <w:pPr>
-        <w:pStyle w:val="Heading2"/>
+        <w:pStyle w:val="Ttulo2"/>
       </w:pPr>
       <w:bookmarkStart w:id="5" w:name="_xppkb59wn4ef" w:colFirst="0" w:colLast="0"/>
       <w:bookmarkEnd w:id="5"/>
@@ -886,6 +886,7 @@
     </w:p>
     <w:p>
       <w:pPr>
+        <w:ind w:left="720"/>
         <w:rPr>
           <w:lang w:val="en-US"/>
         </w:rPr>
@@ -893,6 +894,21 @@
     </w:p>
     <w:p>
       <w:pPr>
+        <w:ind w:left="720"/>
+        <w:rPr>
+          <w:lang w:val="en-US"/>
+        </w:rPr>
+      </w:pPr>
+    </w:p>
+    <w:p>
+      <w:pPr>
+        <w:rPr>
+          <w:lang w:val="en-US"/>
+        </w:rPr>
+      </w:pPr>
+    </w:p>
+    <w:p>
+      <w:pPr>
         <w:rPr>
           <w:b/>
           <w:bCs/>
@@ -907,6 +923,7 @@
           <w:sz w:val="32"/>
           <w:szCs w:val="32"/>
         </w:rPr>
+        <w:lastRenderedPageBreak/>
         <w:t>Fuera del alcance</w:t>
       </w:r>
     </w:p>
@@ -915,7 +932,6 @@
         <w:ind w:left="720"/>
       </w:pPr>
       <w:r>
-        <w:lastRenderedPageBreak/>
         <w:t>Las pruebas</w:t>
       </w:r>
       <w:r>
@@ -927,7 +943,7 @@
     </w:p>
     <w:p>
       <w:pPr>
-        <w:pStyle w:val="Heading2"/>
+        <w:pStyle w:val="Ttulo2"/>
         <w:rPr>
           <w:b/>
           <w:bCs/>
@@ -1055,7 +1071,7 @@
     <w:p/>
     <w:p>
       <w:pPr>
-        <w:pStyle w:val="Heading2"/>
+        <w:pStyle w:val="Ttulo2"/>
       </w:pPr>
       <w:bookmarkStart w:id="7" w:name="_3m4j4ttro4mb" w:colFirst="0" w:colLast="0"/>
       <w:bookmarkEnd w:id="7"/>
@@ -2154,7 +2170,7 @@
     <w:name w:val="Normal"/>
     <w:qFormat/>
   </w:style>
-  <w:style w:type="paragraph" w:styleId="Heading1">
+  <w:style w:type="paragraph" w:styleId="Ttulo1">
     <w:name w:val="heading 1"/>
     <w:basedOn w:val="Normal"/>
     <w:next w:val="Normal"/>
@@ -2171,7 +2187,7 @@
       <w:szCs w:val="40"/>
     </w:rPr>
   </w:style>
-  <w:style w:type="paragraph" w:styleId="Heading2">
+  <w:style w:type="paragraph" w:styleId="Ttulo2">
     <w:name w:val="heading 2"/>
     <w:basedOn w:val="Normal"/>
     <w:next w:val="Normal"/>
@@ -2189,7 +2205,7 @@
       <w:szCs w:val="32"/>
     </w:rPr>
   </w:style>
-  <w:style w:type="paragraph" w:styleId="Heading3">
+  <w:style w:type="paragraph" w:styleId="Ttulo3">
     <w:name w:val="heading 3"/>
     <w:basedOn w:val="Normal"/>
     <w:next w:val="Normal"/>
@@ -2209,7 +2225,7 @@
       <w:szCs w:val="28"/>
     </w:rPr>
   </w:style>
-  <w:style w:type="paragraph" w:styleId="Heading4">
+  <w:style w:type="paragraph" w:styleId="Ttulo4">
     <w:name w:val="heading 4"/>
     <w:basedOn w:val="Normal"/>
     <w:next w:val="Normal"/>
@@ -2229,7 +2245,7 @@
       <w:szCs w:val="24"/>
     </w:rPr>
   </w:style>
-  <w:style w:type="paragraph" w:styleId="Heading5">
+  <w:style w:type="paragraph" w:styleId="Ttulo5">
     <w:name w:val="heading 5"/>
     <w:basedOn w:val="Normal"/>
     <w:next w:val="Normal"/>
@@ -2247,7 +2263,7 @@
       <w:color w:val="666666"/>
     </w:rPr>
   </w:style>
-  <w:style w:type="paragraph" w:styleId="Heading6">
+  <w:style w:type="paragraph" w:styleId="Ttulo6">
     <w:name w:val="heading 6"/>
     <w:basedOn w:val="Normal"/>
     <w:next w:val="Normal"/>
@@ -2266,13 +2282,13 @@
       <w:color w:val="666666"/>
     </w:rPr>
   </w:style>
-  <w:style w:type="character" w:default="1" w:styleId="DefaultParagraphFont">
+  <w:style w:type="character" w:default="1" w:styleId="Fuentedeprrafopredeter">
     <w:name w:val="Default Paragraph Font"/>
     <w:uiPriority w:val="1"/>
     <w:semiHidden/>
     <w:unhideWhenUsed/>
   </w:style>
-  <w:style w:type="table" w:default="1" w:styleId="TableNormal">
+  <w:style w:type="table" w:default="1" w:styleId="Tablanormal">
     <w:name w:val="Normal Table"/>
     <w:uiPriority w:val="99"/>
     <w:semiHidden/>
@@ -2287,7 +2303,7 @@
       </w:tblCellMar>
     </w:tblPr>
   </w:style>
-  <w:style w:type="numbering" w:default="1" w:styleId="NoList">
+  <w:style w:type="numbering" w:default="1" w:styleId="Sinlista">
     <w:name w:val="No List"/>
     <w:uiPriority w:val="99"/>
     <w:semiHidden/>
@@ -2304,7 +2320,7 @@
       </w:tblCellMar>
     </w:tblPr>
   </w:style>
-  <w:style w:type="paragraph" w:styleId="Title">
+  <w:style w:type="paragraph" w:styleId="Ttulo">
     <w:name w:val="Title"/>
     <w:basedOn w:val="Normal"/>
     <w:next w:val="Normal"/>
@@ -2320,7 +2336,7 @@
       <w:szCs w:val="52"/>
     </w:rPr>
   </w:style>
-  <w:style w:type="paragraph" w:styleId="Subtitle">
+  <w:style w:type="paragraph" w:styleId="Subttulo">
     <w:name w:val="Subtitle"/>
     <w:basedOn w:val="Normal"/>
     <w:next w:val="Normal"/>

</xml_diff>